<commit_message>
Updated DB Docs and Dump
</commit_message>
<xml_diff>
--- a/documents/sprint4/191030 - Logical Database Design Sprint 4.docx
+++ b/documents/sprint4/191030 - Logical Database Design Sprint 4.docx
@@ -448,25 +448,79 @@
         </w:rPr>
         <w:t xml:space="preserve">ADD CONSTRAINT FOREIGN KEY(PLAYER_ID) REFERENCES PLAYERS(PLAYER_ID) ON DELETE CASCADE;</w:t>
       </w:r>
-      <w:r>
-        <w:rPr>
-          <w:rtl w:val="0"/>
-        </w:rPr>
-      </w:r>
-    </w:p>
-    <w:p>
-      <w:pPr>
-        <w:ind w:left="0" w:firstLine="0"/>
-        <w:rPr>
-          <w:rFonts w:ascii="Arial" w:cs="Arial" w:eastAsia="Arial" w:hAnsi="Arial"/>
-        </w:rPr>
-      </w:pPr>
-      <w:bookmarkStart w:colFirst="0" w:colLast="0" w:name="_heading=h.fnagzj8orkv" w:id="7"/>
+    </w:p>
+    <w:p>
+      <w:pPr>
+        <w:rPr>
+          <w:rFonts w:ascii="Arial" w:cs="Arial" w:eastAsia="Arial" w:hAnsi="Arial"/>
+          <w:b w:val="1"/>
+          <w:shd w:fill="d9ead3" w:val="clear"/>
+        </w:rPr>
+      </w:pPr>
+      <w:bookmarkStart w:colFirst="0" w:colLast="0" w:name="_heading=h.kzg4hefxf8eq" w:id="7"/>
       <w:bookmarkEnd w:id="7"/>
       <w:r>
         <w:rPr>
-          <w:rtl w:val="0"/>
-        </w:rPr>
+          <w:rFonts w:ascii="Arial" w:cs="Arial" w:eastAsia="Arial" w:hAnsi="Arial"/>
+          <w:b w:val="1"/>
+          <w:shd w:fill="d9ead3" w:val="clear"/>
+          <w:rtl w:val="0"/>
+        </w:rPr>
+        <w:t xml:space="preserve">CREATE TABLE STORIES </w:t>
+      </w:r>
+      <w:r>
+        <w:rPr>
+          <w:rFonts w:ascii="Arial" w:cs="Arial" w:eastAsia="Arial" w:hAnsi="Arial"/>
+          <w:shd w:fill="d9ead3" w:val="clear"/>
+          <w:rtl w:val="0"/>
+        </w:rPr>
+        <w:t xml:space="preserve">(</w:t>
+      </w:r>
+      <w:r>
+        <w:rPr>
+          <w:rFonts w:ascii="Arial" w:cs="Arial" w:eastAsia="Arial" w:hAnsi="Arial"/>
+          <w:b w:val="1"/>
+          <w:shd w:fill="d9ead3" w:val="clear"/>
+          <w:rtl w:val="0"/>
+        </w:rPr>
+        <w:t xml:space="preserve">STORY_ID </w:t>
+      </w:r>
+      <w:r>
+        <w:rPr>
+          <w:rFonts w:ascii="Arial" w:cs="Arial" w:eastAsia="Arial" w:hAnsi="Arial"/>
+          <w:shd w:fill="d9ead3" w:val="clear"/>
+          <w:rtl w:val="0"/>
+        </w:rPr>
+        <w:t xml:space="preserve">INT(42) NOT NULL AUTO_INCREMENT, TITLE VARCHAR(255) NOT NULL, CONTENT VARCHAR(3000) NOT NULL, AUTHOR VARCHAR(42) NOT NULL, PUB_DATE DATE, PRIMARY KEY(</w:t>
+      </w:r>
+      <w:r>
+        <w:rPr>
+          <w:rFonts w:ascii="Arial" w:cs="Arial" w:eastAsia="Arial" w:hAnsi="Arial"/>
+          <w:b w:val="1"/>
+          <w:shd w:fill="d9ead3" w:val="clear"/>
+          <w:rtl w:val="0"/>
+        </w:rPr>
+        <w:t xml:space="preserve">STORY_ID</w:t>
+      </w:r>
+      <w:r>
+        <w:rPr>
+          <w:rFonts w:ascii="Arial" w:cs="Arial" w:eastAsia="Arial" w:hAnsi="Arial"/>
+          <w:shd w:fill="d9ead3" w:val="clear"/>
+          <w:rtl w:val="0"/>
+        </w:rPr>
+        <w:t xml:space="preserve">));</w:t>
+        <w:br w:type="textWrapping"/>
+        <w:tab/>
+        <w:t xml:space="preserve">PRIMARY KEY: </w:t>
+      </w:r>
+      <w:r>
+        <w:rPr>
+          <w:rFonts w:ascii="Arial" w:cs="Arial" w:eastAsia="Arial" w:hAnsi="Arial"/>
+          <w:b w:val="1"/>
+          <w:shd w:fill="d9ead3" w:val="clear"/>
+          <w:rtl w:val="0"/>
+        </w:rPr>
+        <w:t xml:space="preserve">STORY_ID</w:t>
       </w:r>
     </w:p>
     <w:p>
@@ -2984,7 +3038,7 @@
 
 <file path=customXML/item1.xml><?xml version="1.0" encoding="utf-8"?>
 <go:gDocsCustomXmlDataStorage xmlns:go="http://customooxmlschemas.google.com/" xmlns:r="http://schemas.openxmlformats.org/officeDocument/2006/relationships">
-  <go:docsCustomData xmlns:go="http://customooxmlschemas.google.com/" roundtripDataSignature="AMtx7mimmQaJIy17gZ7zDO6R5OzNNA58UA==">AMUW2mW3F1IPuRP7nknoShGrcrzCd6QI13dnh95IVgBMa6+JNZzYB0CXIGPMPcNjsugK+o+M1SqKcrEZSkQrppvcqpvO9HF2DBwYp2FXGpXc/FccEhXFx0jRpaykf7IvBcDNM1U/nPN3cHENuWPLT805Z+H6JLb/plc92qY2UAwG65xZDTyCerFHJBLYPQXoqLey1y+2k0WqZylMRzHwJLPiMCuDTGjc/BaV2KDIZOJExSEYQNnZjHjL4I+VyK9tY6XAJogPUam6ucdYnR03v0opkShAHtXSoQ==</go:docsCustomData>
+  <go:docsCustomData xmlns:go="http://customooxmlschemas.google.com/" roundtripDataSignature="AMtx7mgSX4YCNhiGtICz2LisMaUye6i5Uw==">AMUW2mXLRpm7LnXliPAKYYjnv7Wr5+Dd3TZMdPDO67owKhn1dpJYLDndSuBovzHd+7X50EyfqhXgoVlftAJI10ULHH5EkcYw9SgyjIq+wzbeGT+oQLmTP2QhXTeo7rr52ZDVzJz2tNzXoeSM20al3ABM+lCAxDZql+XcSG2ShJkrJKihZSciJ+lpQRCe5Ca612HdcdIYDZ3bOOD5tQ01G//Q72qdrEy6RIw6N1tOGBq9jCdGbHes62B1pKDkAR29AlA9rlAb/xG3XMtNnCdjJ2+U2aD2xYIprg==</go:docsCustomData>
 </go:gDocsCustomXmlDataStorage>
 </file>
 

</xml_diff>